<commit_message>
CIV-12870: Updated Sensitivity in document template
</commit_message>
<xml_diff>
--- a/docker/docmosis/templates/CV-CMC-LET-ENG-LIP-JO0005.docx
+++ b/docker/docmosis/templates/CV-CMC-LET-ENG-LIP-JO0005.docx
@@ -102,23 +102,7 @@
                                 <w:rFonts w:ascii="Arial" w:eastAsia="Arial" w:hAnsi="Arial" w:cs="Arial"/>
                                 <w:color w:val="FFFFFF"/>
                               </w:rPr>
-                              <w:t>&lt;&lt;</w:t>
-                            </w:r>
-                            <w:proofErr w:type="spellStart"/>
-                            <w:r>
-                              <w:rPr>
-                                <w:rFonts w:ascii="Arial" w:eastAsia="Arial" w:hAnsi="Arial" w:cs="Arial"/>
-                                <w:color w:val="FFFFFF"/>
-                              </w:rPr>
-                              <w:t>claimReferenceNumber</w:t>
-                            </w:r>
-                            <w:proofErr w:type="spellEnd"/>
-                            <w:r>
-                              <w:rPr>
-                                <w:rFonts w:ascii="Arial" w:eastAsia="Arial" w:hAnsi="Arial" w:cs="Arial"/>
-                                <w:color w:val="FFFFFF"/>
-                              </w:rPr>
-                              <w:t>&gt;&gt;</w:t>
+                              <w:t>&lt;&lt;claimReferenceNumber&gt;&gt;</w:t>
                             </w:r>
                           </w:p>
                           <w:p>
@@ -203,23 +187,7 @@
                           <w:rFonts w:ascii="Arial" w:eastAsia="Arial" w:hAnsi="Arial" w:cs="Arial"/>
                           <w:color w:val="FFFFFF"/>
                         </w:rPr>
-                        <w:t>&lt;&lt;</w:t>
-                      </w:r>
-                      <w:proofErr w:type="spellStart"/>
-                      <w:r>
-                        <w:rPr>
-                          <w:rFonts w:ascii="Arial" w:eastAsia="Arial" w:hAnsi="Arial" w:cs="Arial"/>
-                          <w:color w:val="FFFFFF"/>
-                        </w:rPr>
-                        <w:t>claimReferenceNumber</w:t>
-                      </w:r>
-                      <w:proofErr w:type="spellEnd"/>
-                      <w:r>
-                        <w:rPr>
-                          <w:rFonts w:ascii="Arial" w:eastAsia="Arial" w:hAnsi="Arial" w:cs="Arial"/>
-                          <w:color w:val="FFFFFF"/>
-                        </w:rPr>
-                        <w:t>&gt;&gt;</w:t>
+                        <w:t>&lt;&lt;claimReferenceNumber&gt;&gt;</w:t>
                       </w:r>
                     </w:p>
                     <w:p>
@@ -340,27 +308,23 @@
           <w:sz w:val="20"/>
           <w:szCs w:val="20"/>
         </w:rPr>
-        <w:t>&lt;&lt;</w:t>
-      </w:r>
-      <w:proofErr w:type="spellStart"/>
-      <w:proofErr w:type="gramStart"/>
+        <w:t>&lt;&lt;defendant.partyName&gt;&gt;</w:t>
+      </w:r>
       <w:r>
         <w:rPr>
           <w:rFonts w:ascii="Arial" w:hAnsi="Arial" w:cs="Arial"/>
           <w:sz w:val="20"/>
           <w:szCs w:val="20"/>
         </w:rPr>
-        <w:t>defendant.partyName</w:t>
-      </w:r>
-      <w:proofErr w:type="spellEnd"/>
-      <w:proofErr w:type="gramEnd"/>
+        <w:tab/>
+      </w:r>
       <w:r>
         <w:rPr>
           <w:rFonts w:ascii="Arial" w:hAnsi="Arial" w:cs="Arial"/>
           <w:sz w:val="20"/>
           <w:szCs w:val="20"/>
         </w:rPr>
-        <w:t>&gt;&gt;</w:t>
+        <w:tab/>
       </w:r>
       <w:r>
         <w:rPr>
@@ -417,23 +381,25 @@
           <w:szCs w:val="20"/>
         </w:rPr>
         <w:tab/>
-      </w:r>
-      <w:r>
+        <w:t xml:space="preserve"> </w:t>
+      </w:r>
+    </w:p>
+    <w:p>
+      <w:pPr>
+        <w:spacing w:after="120" w:line="240" w:lineRule="auto"/>
         <w:rPr>
           <w:rFonts w:ascii="Arial" w:hAnsi="Arial" w:cs="Arial"/>
           <w:sz w:val="20"/>
           <w:szCs w:val="20"/>
         </w:rPr>
-        <w:tab/>
-      </w:r>
+      </w:pPr>
       <w:r>
         <w:rPr>
           <w:rFonts w:ascii="Arial" w:hAnsi="Arial" w:cs="Arial"/>
           <w:sz w:val="20"/>
           <w:szCs w:val="20"/>
         </w:rPr>
-        <w:tab/>
-        <w:t xml:space="preserve"> </w:t>
+        <w:t>&lt;&lt; defendant.primaryAddress.AddressLine1&gt;&gt;</w:t>
       </w:r>
     </w:p>
     <w:p>
@@ -451,97 +417,25 @@
           <w:sz w:val="20"/>
           <w:szCs w:val="20"/>
         </w:rPr>
-        <w:t xml:space="preserve">&lt;&lt; </w:t>
-      </w:r>
-      <w:proofErr w:type="gramStart"/>
-      <w:r>
+        <w:t>&lt;&lt;cs_{ defendant.primaryAddress.AddressLine2 != null}&gt;&gt;</w:t>
+      </w:r>
+    </w:p>
+    <w:p>
+      <w:pPr>
+        <w:spacing w:after="120" w:line="240" w:lineRule="auto"/>
         <w:rPr>
           <w:rFonts w:ascii="Arial" w:hAnsi="Arial" w:cs="Arial"/>
           <w:sz w:val="20"/>
           <w:szCs w:val="20"/>
         </w:rPr>
-        <w:t>defendant.primaryAddress.AddressLine</w:t>
-      </w:r>
-      <w:proofErr w:type="gramEnd"/>
+      </w:pPr>
       <w:r>
         <w:rPr>
           <w:rFonts w:ascii="Arial" w:hAnsi="Arial" w:cs="Arial"/>
           <w:sz w:val="20"/>
           <w:szCs w:val="20"/>
         </w:rPr>
-        <w:t>1&gt;&gt;</w:t>
-      </w:r>
-    </w:p>
-    <w:p>
-      <w:pPr>
-        <w:spacing w:after="120" w:line="240" w:lineRule="auto"/>
-        <w:rPr>
-          <w:rFonts w:ascii="Arial" w:hAnsi="Arial" w:cs="Arial"/>
-          <w:sz w:val="20"/>
-          <w:szCs w:val="20"/>
-        </w:rPr>
-      </w:pPr>
-      <w:r>
-        <w:rPr>
-          <w:rFonts w:ascii="Arial" w:hAnsi="Arial" w:cs="Arial"/>
-          <w:sz w:val="20"/>
-          <w:szCs w:val="20"/>
-        </w:rPr>
-        <w:t>&lt;&lt;cs</w:t>
-      </w:r>
-      <w:proofErr w:type="gramStart"/>
-      <w:r>
-        <w:rPr>
-          <w:rFonts w:ascii="Arial" w:hAnsi="Arial" w:cs="Arial"/>
-          <w:sz w:val="20"/>
-          <w:szCs w:val="20"/>
-        </w:rPr>
-        <w:t>_{ defendant</w:t>
-      </w:r>
-      <w:proofErr w:type="gramEnd"/>
-      <w:r>
-        <w:rPr>
-          <w:rFonts w:ascii="Arial" w:hAnsi="Arial" w:cs="Arial"/>
-          <w:sz w:val="20"/>
-          <w:szCs w:val="20"/>
-        </w:rPr>
-        <w:t>.primaryAddress.AddressLine2 != null}&gt;&gt;</w:t>
-      </w:r>
-    </w:p>
-    <w:p>
-      <w:pPr>
-        <w:spacing w:after="120" w:line="240" w:lineRule="auto"/>
-        <w:rPr>
-          <w:rFonts w:ascii="Arial" w:hAnsi="Arial" w:cs="Arial"/>
-          <w:sz w:val="20"/>
-          <w:szCs w:val="20"/>
-        </w:rPr>
-      </w:pPr>
-      <w:r>
-        <w:rPr>
-          <w:rFonts w:ascii="Arial" w:hAnsi="Arial" w:cs="Arial"/>
-          <w:sz w:val="20"/>
-          <w:szCs w:val="20"/>
-        </w:rPr>
-        <w:t xml:space="preserve">&lt;&lt; </w:t>
-      </w:r>
-      <w:proofErr w:type="gramStart"/>
-      <w:r>
-        <w:rPr>
-          <w:rFonts w:ascii="Arial" w:hAnsi="Arial" w:cs="Arial"/>
-          <w:sz w:val="20"/>
-          <w:szCs w:val="20"/>
-        </w:rPr>
-        <w:t>defendant.primaryAddress.AddressLine</w:t>
-      </w:r>
-      <w:proofErr w:type="gramEnd"/>
-      <w:r>
-        <w:rPr>
-          <w:rFonts w:ascii="Arial" w:hAnsi="Arial" w:cs="Arial"/>
-          <w:sz w:val="20"/>
-          <w:szCs w:val="20"/>
-        </w:rPr>
-        <w:t>2&gt;&gt;</w:t>
+        <w:t>&lt;&lt; defendant.primaryAddress.AddressLine2&gt;&gt;</w:t>
       </w:r>
     </w:p>
     <w:p>
@@ -577,65 +471,25 @@
           <w:sz w:val="20"/>
           <w:szCs w:val="20"/>
         </w:rPr>
-        <w:t>&lt;&lt;</w:t>
-      </w:r>
-      <w:proofErr w:type="spellStart"/>
-      <w:proofErr w:type="gramStart"/>
+        <w:t>&lt;&lt;defendant.primaryAddress.PostTown&gt;&gt;</w:t>
+      </w:r>
+    </w:p>
+    <w:p>
+      <w:pPr>
+        <w:spacing w:after="120" w:line="240" w:lineRule="auto"/>
+        <w:rPr>
+          <w:rFonts w:ascii="Helvetica" w:hAnsi="Helvetica"/>
+          <w:sz w:val="24"/>
+          <w:szCs w:val="24"/>
+        </w:rPr>
+      </w:pPr>
       <w:r>
         <w:rPr>
           <w:rFonts w:ascii="Arial" w:eastAsia="Arial" w:hAnsi="Arial" w:cs="Arial"/>
           <w:sz w:val="20"/>
           <w:szCs w:val="20"/>
         </w:rPr>
-        <w:t>defendant.primaryAddress.PostTown</w:t>
-      </w:r>
-      <w:proofErr w:type="spellEnd"/>
-      <w:proofErr w:type="gramEnd"/>
-      <w:r>
-        <w:rPr>
-          <w:rFonts w:ascii="Arial" w:eastAsia="Arial" w:hAnsi="Arial" w:cs="Arial"/>
-          <w:sz w:val="20"/>
-          <w:szCs w:val="20"/>
-        </w:rPr>
-        <w:t>&gt;&gt;</w:t>
-      </w:r>
-    </w:p>
-    <w:p>
-      <w:pPr>
-        <w:spacing w:after="120" w:line="240" w:lineRule="auto"/>
-        <w:rPr>
-          <w:rFonts w:ascii="Helvetica" w:hAnsi="Helvetica"/>
-          <w:sz w:val="24"/>
-          <w:szCs w:val="24"/>
-        </w:rPr>
-      </w:pPr>
-      <w:r>
-        <w:rPr>
-          <w:rFonts w:ascii="Arial" w:eastAsia="Arial" w:hAnsi="Arial" w:cs="Arial"/>
-          <w:sz w:val="20"/>
-          <w:szCs w:val="20"/>
-        </w:rPr>
-        <w:t>&lt;&lt;</w:t>
-      </w:r>
-      <w:proofErr w:type="spellStart"/>
-      <w:proofErr w:type="gramStart"/>
-      <w:r>
-        <w:rPr>
-          <w:rFonts w:ascii="Arial" w:eastAsia="Arial" w:hAnsi="Arial" w:cs="Arial"/>
-          <w:sz w:val="20"/>
-          <w:szCs w:val="20"/>
-        </w:rPr>
-        <w:t>defendant.primaryAddress.PostCode</w:t>
-      </w:r>
-      <w:proofErr w:type="spellEnd"/>
-      <w:proofErr w:type="gramEnd"/>
-      <w:r>
-        <w:rPr>
-          <w:rFonts w:ascii="Arial" w:eastAsia="Arial" w:hAnsi="Arial" w:cs="Arial"/>
-          <w:sz w:val="20"/>
-          <w:szCs w:val="20"/>
-        </w:rPr>
-        <w:t>&gt;&gt;</w:t>
+        <w:t>&lt;&lt;defendant.primaryAddress.PostCode&gt;&gt;</w:t>
       </w:r>
     </w:p>
     <w:p>
@@ -671,10 +525,65 @@
           <w:sz w:val="24"/>
           <w:szCs w:val="24"/>
         </w:rPr>
-        <w:t>&lt;&lt;</w:t>
-      </w:r>
-      <w:proofErr w:type="spellStart"/>
-      <w:proofErr w:type="gramStart"/>
+        <w:t>&lt;&lt;defendant.partyName&gt;&gt;</w:t>
+      </w:r>
+    </w:p>
+    <w:p>
+      <w:pPr>
+        <w:rPr>
+          <w:rFonts w:ascii="Arial" w:eastAsia="Helvetica" w:hAnsi="Arial" w:cs="Arial"/>
+          <w:sz w:val="24"/>
+          <w:szCs w:val="24"/>
+        </w:rPr>
+      </w:pPr>
+      <w:r>
+        <w:rPr>
+          <w:rFonts w:ascii="Arial" w:eastAsia="Helvetica" w:hAnsi="Arial" w:cs="Arial"/>
+          <w:sz w:val="24"/>
+          <w:szCs w:val="24"/>
+        </w:rPr>
+        <w:t xml:space="preserve">We are contacting you because </w:t>
+      </w:r>
+      <w:r>
+        <w:rPr>
+          <w:rFonts w:ascii="Arial" w:eastAsia="Helvetica" w:hAnsi="Arial" w:cs="Arial"/>
+          <w:sz w:val="24"/>
+          <w:szCs w:val="24"/>
+        </w:rPr>
+        <w:t xml:space="preserve">a judgment has been </w:t>
+      </w:r>
+      <w:r>
+        <w:rPr>
+          <w:rFonts w:ascii="Arial" w:eastAsia="Helvetica" w:hAnsi="Arial" w:cs="Arial"/>
+          <w:sz w:val="24"/>
+          <w:szCs w:val="24"/>
+        </w:rPr>
+        <w:t>made</w:t>
+      </w:r>
+      <w:r>
+        <w:rPr>
+          <w:rFonts w:ascii="Arial" w:eastAsia="Helvetica" w:hAnsi="Arial" w:cs="Arial"/>
+          <w:sz w:val="24"/>
+          <w:szCs w:val="24"/>
+        </w:rPr>
+        <w:t xml:space="preserve"> </w:t>
+      </w:r>
+      <w:r>
+        <w:rPr>
+          <w:rFonts w:ascii="Arial" w:eastAsia="Helvetica" w:hAnsi="Arial" w:cs="Arial"/>
+          <w:sz w:val="24"/>
+          <w:szCs w:val="24"/>
+        </w:rPr>
+        <w:t xml:space="preserve">against you </w:t>
+      </w:r>
+      <w:r>
+        <w:rPr>
+          <w:rFonts w:ascii="Arial" w:eastAsia="Helvetica" w:hAnsi="Arial" w:cs="Arial"/>
+          <w:sz w:val="24"/>
+          <w:szCs w:val="24"/>
+        </w:rPr>
+        <w:t xml:space="preserve">as the defendant in a claim made by the claimant </w:t>
+      </w:r>
       <w:r>
         <w:rPr>
           <w:rFonts w:ascii="Arial" w:eastAsia="Helvetica" w:hAnsi="Arial" w:cs="Arial"/>
@@ -682,104 +591,7 @@
           <w:sz w:val="24"/>
           <w:szCs w:val="24"/>
         </w:rPr>
-        <w:t>defendant.partyName</w:t>
-      </w:r>
-      <w:proofErr w:type="spellEnd"/>
-      <w:proofErr w:type="gramEnd"/>
-      <w:r>
-        <w:rPr>
-          <w:rFonts w:ascii="Arial" w:eastAsia="Helvetica" w:hAnsi="Arial" w:cs="Arial"/>
-          <w:color w:val="000000" w:themeColor="text1"/>
-          <w:sz w:val="24"/>
-          <w:szCs w:val="24"/>
-        </w:rPr>
-        <w:t>&gt;&gt;</w:t>
-      </w:r>
-    </w:p>
-    <w:p>
-      <w:pPr>
-        <w:rPr>
-          <w:rFonts w:ascii="Arial" w:eastAsia="Helvetica" w:hAnsi="Arial" w:cs="Arial"/>
-          <w:sz w:val="24"/>
-          <w:szCs w:val="24"/>
-        </w:rPr>
-      </w:pPr>
-      <w:r>
-        <w:rPr>
-          <w:rFonts w:ascii="Arial" w:eastAsia="Helvetica" w:hAnsi="Arial" w:cs="Arial"/>
-          <w:sz w:val="24"/>
-          <w:szCs w:val="24"/>
-        </w:rPr>
-        <w:t xml:space="preserve">We are contacting you because </w:t>
-      </w:r>
-      <w:r>
-        <w:rPr>
-          <w:rFonts w:ascii="Arial" w:eastAsia="Helvetica" w:hAnsi="Arial" w:cs="Arial"/>
-          <w:sz w:val="24"/>
-          <w:szCs w:val="24"/>
-        </w:rPr>
-        <w:t xml:space="preserve">a judgment has been </w:t>
-      </w:r>
-      <w:r>
-        <w:rPr>
-          <w:rFonts w:ascii="Arial" w:eastAsia="Helvetica" w:hAnsi="Arial" w:cs="Arial"/>
-          <w:sz w:val="24"/>
-          <w:szCs w:val="24"/>
-        </w:rPr>
-        <w:t>made</w:t>
-      </w:r>
-      <w:r>
-        <w:rPr>
-          <w:rFonts w:ascii="Arial" w:eastAsia="Helvetica" w:hAnsi="Arial" w:cs="Arial"/>
-          <w:sz w:val="24"/>
-          <w:szCs w:val="24"/>
-        </w:rPr>
-        <w:t xml:space="preserve"> </w:t>
-      </w:r>
-      <w:r>
-        <w:rPr>
-          <w:rFonts w:ascii="Arial" w:eastAsia="Helvetica" w:hAnsi="Arial" w:cs="Arial"/>
-          <w:sz w:val="24"/>
-          <w:szCs w:val="24"/>
-        </w:rPr>
-        <w:t xml:space="preserve">against you </w:t>
-      </w:r>
-      <w:r>
-        <w:rPr>
-          <w:rFonts w:ascii="Arial" w:eastAsia="Helvetica" w:hAnsi="Arial" w:cs="Arial"/>
-          <w:sz w:val="24"/>
-          <w:szCs w:val="24"/>
-        </w:rPr>
-        <w:t xml:space="preserve">as the defendant in a claim made by the claimant </w:t>
-      </w:r>
-      <w:r>
-        <w:rPr>
-          <w:rFonts w:ascii="Arial" w:eastAsia="Helvetica" w:hAnsi="Arial" w:cs="Arial"/>
-          <w:color w:val="000000" w:themeColor="text1"/>
-          <w:sz w:val="24"/>
-          <w:szCs w:val="24"/>
-        </w:rPr>
-        <w:t>&lt;&lt;</w:t>
-      </w:r>
-      <w:proofErr w:type="spellStart"/>
-      <w:r>
-        <w:rPr>
-          <w:rFonts w:ascii="Arial" w:eastAsia="Helvetica" w:hAnsi="Arial" w:cs="Arial"/>
-          <w:color w:val="000000" w:themeColor="text1"/>
-          <w:sz w:val="24"/>
-          <w:szCs w:val="24"/>
-        </w:rPr>
-        <w:t>claimantName</w:t>
-      </w:r>
-      <w:proofErr w:type="spellEnd"/>
-      <w:r>
-        <w:rPr>
-          <w:rFonts w:ascii="Arial" w:eastAsia="Helvetica" w:hAnsi="Arial" w:cs="Arial"/>
-          <w:color w:val="000000" w:themeColor="text1"/>
-          <w:sz w:val="24"/>
-          <w:szCs w:val="24"/>
-        </w:rPr>
-        <w:t>&gt;&gt;</w:t>
+        <w:t>&lt;&lt;claimantName&gt;&gt;</w:t>
       </w:r>
       <w:r>
         <w:rPr>
@@ -918,29 +730,13 @@
         </w:rPr>
       </w:pPr>
       <w:bookmarkStart w:id="0" w:name="_Hlk152681839"/>
-      <w:commentRangeStart w:id="1"/>
-      <w:r>
-        <w:rPr>
-          <w:rFonts w:ascii="Arial" w:eastAsia="Helvetica" w:hAnsi="Arial" w:cs="Arial"/>
-          <w:sz w:val="24"/>
-          <w:szCs w:val="24"/>
-        </w:rPr>
-        <w:t xml:space="preserve">Pay </w:t>
-      </w:r>
-      <w:commentRangeEnd w:id="1"/>
-      <w:r>
-        <w:rPr>
-          <w:rStyle w:val="CommentReference"/>
-        </w:rPr>
-        <w:commentReference w:id="1"/>
-      </w:r>
-      <w:r>
-        <w:rPr>
-          <w:rFonts w:ascii="Arial" w:eastAsia="Helvetica" w:hAnsi="Arial" w:cs="Arial"/>
-          <w:sz w:val="24"/>
-          <w:szCs w:val="24"/>
-        </w:rPr>
-        <w:t>the</w:t>
+      <w:r>
+        <w:rPr>
+          <w:rFonts w:ascii="Arial" w:eastAsia="Helvetica" w:hAnsi="Arial" w:cs="Arial"/>
+          <w:sz w:val="24"/>
+          <w:szCs w:val="24"/>
+        </w:rPr>
+        <w:t>Pay the</w:t>
       </w:r>
       <w:r>
         <w:rPr>
@@ -981,47 +777,7 @@
           <w:sz w:val="24"/>
           <w:szCs w:val="24"/>
         </w:rPr>
-        <w:t xml:space="preserve"> not pay the </w:t>
-      </w:r>
-      <w:commentRangeStart w:id="2"/>
-      <w:commentRangeStart w:id="3"/>
-      <w:commentRangeStart w:id="4"/>
-      <w:r>
-        <w:rPr>
-          <w:rFonts w:ascii="Arial" w:eastAsia="Helvetica" w:hAnsi="Arial" w:cs="Arial"/>
-          <w:sz w:val="24"/>
-          <w:szCs w:val="24"/>
-        </w:rPr>
-        <w:t>court</w:t>
-      </w:r>
-      <w:commentRangeEnd w:id="2"/>
-      <w:r>
-        <w:rPr>
-          <w:rStyle w:val="CommentReference"/>
-        </w:rPr>
-        <w:commentReference w:id="2"/>
-      </w:r>
-      <w:commentRangeEnd w:id="3"/>
-      <w:r>
-        <w:rPr>
-          <w:rStyle w:val="CommentReference"/>
-        </w:rPr>
-        <w:commentReference w:id="3"/>
-      </w:r>
-      <w:commentRangeEnd w:id="4"/>
-      <w:r>
-        <w:rPr>
-          <w:rStyle w:val="CommentReference"/>
-        </w:rPr>
-        <w:commentReference w:id="4"/>
-      </w:r>
-      <w:r>
-        <w:rPr>
-          <w:rFonts w:ascii="Arial" w:eastAsia="Helvetica" w:hAnsi="Arial" w:cs="Arial"/>
-          <w:sz w:val="24"/>
-          <w:szCs w:val="24"/>
-        </w:rPr>
-        <w:t>. You can do this by sending cheque</w:t>
+        <w:t xml:space="preserve"> not pay the court. You can do this by sending cheque</w:t>
       </w:r>
       <w:r>
         <w:rPr>
@@ -1225,27 +981,7 @@
           <w:sz w:val="24"/>
           <w:szCs w:val="24"/>
         </w:rPr>
-        <w:t xml:space="preserve">claimant can ask a court to </w:t>
-      </w:r>
-      <w:proofErr w:type="spellStart"/>
-      <w:r>
-        <w:rPr>
-          <w:rFonts w:ascii="Arial" w:eastAsia="Arial" w:hAnsi="Arial" w:cs="Arial"/>
-          <w:color w:val="020A09"/>
-          <w:sz w:val="24"/>
-          <w:szCs w:val="24"/>
-        </w:rPr>
-        <w:t>authorise</w:t>
-      </w:r>
-      <w:proofErr w:type="spellEnd"/>
-      <w:r>
-        <w:rPr>
-          <w:rFonts w:ascii="Arial" w:eastAsia="Arial" w:hAnsi="Arial" w:cs="Arial"/>
-          <w:color w:val="020A09"/>
-          <w:sz w:val="24"/>
-          <w:szCs w:val="24"/>
-        </w:rPr>
-        <w:t xml:space="preserve"> the collection of any outstanding debt by using </w:t>
+        <w:t xml:space="preserve">claimant can ask a court to authorise the collection of any outstanding debt by using </w:t>
       </w:r>
       <w:r>
         <w:rPr>
@@ -1411,25 +1147,7 @@
           <w:sz w:val="24"/>
           <w:szCs w:val="24"/>
         </w:rPr>
-        <w:t xml:space="preserve">You can apply to vary online. You will need to create a money claims online account, following the instructions under ‘how to make an application </w:t>
-      </w:r>
-      <w:proofErr w:type="gramStart"/>
-      <w:r>
-        <w:rPr>
-          <w:rFonts w:ascii="Arial" w:eastAsia="Arial" w:hAnsi="Arial" w:cs="Arial"/>
-          <w:sz w:val="24"/>
-          <w:szCs w:val="24"/>
-        </w:rPr>
-        <w:t>online</w:t>
-      </w:r>
-      <w:proofErr w:type="gramEnd"/>
-      <w:r>
-        <w:rPr>
-          <w:rFonts w:ascii="Arial" w:eastAsia="Arial" w:hAnsi="Arial" w:cs="Arial"/>
-          <w:sz w:val="24"/>
-          <w:szCs w:val="24"/>
-        </w:rPr>
-        <w:t xml:space="preserve">’ </w:t>
+        <w:t xml:space="preserve">You can apply to vary online. You will need to create a money claims online account, following the instructions under ‘how to make an application online’ </w:t>
       </w:r>
     </w:p>
     <w:p>
@@ -1555,25 +1273,7 @@
           <w:sz w:val="24"/>
           <w:szCs w:val="24"/>
         </w:rPr>
-        <w:t xml:space="preserve">You may be able to apply for help with this fee. Find out more under the ‘Get help with </w:t>
-      </w:r>
-      <w:proofErr w:type="gramStart"/>
-      <w:r>
-        <w:rPr>
-          <w:rFonts w:ascii="Arial" w:eastAsia="Arial" w:hAnsi="Arial" w:cs="Arial"/>
-          <w:sz w:val="24"/>
-          <w:szCs w:val="24"/>
-        </w:rPr>
-        <w:t>fees’</w:t>
-      </w:r>
-      <w:proofErr w:type="gramEnd"/>
-      <w:r>
-        <w:rPr>
-          <w:rFonts w:ascii="Arial" w:eastAsia="Arial" w:hAnsi="Arial" w:cs="Arial"/>
-          <w:sz w:val="24"/>
-          <w:szCs w:val="24"/>
-        </w:rPr>
-        <w:t>.</w:t>
+        <w:t>You may be able to apply for help with this fee. Find out more under the ‘Get help with fees’.</w:t>
       </w:r>
     </w:p>
     <w:p>
@@ -1594,23 +1294,13 @@
         </w:rPr>
         <w:t xml:space="preserve">If you have already informally agreed with the claimant to change your repayments, you should still make an application to vary. This is to </w:t>
       </w:r>
-      <w:proofErr w:type="spellStart"/>
-      <w:r>
-        <w:rPr>
-          <w:rFonts w:ascii="Arial" w:hAnsi="Arial" w:cs="Arial"/>
-          <w:sz w:val="24"/>
-          <w:szCs w:val="24"/>
-        </w:rPr>
-        <w:t>formalise</w:t>
-      </w:r>
-      <w:proofErr w:type="spellEnd"/>
-      <w:r>
-        <w:rPr>
-          <w:rFonts w:ascii="Arial" w:hAnsi="Arial" w:cs="Arial"/>
-          <w:sz w:val="24"/>
-          <w:szCs w:val="24"/>
-        </w:rPr>
-        <w:t xml:space="preserve"> the new payment agreement.</w:t>
+      <w:r>
+        <w:rPr>
+          <w:rFonts w:ascii="Arial" w:hAnsi="Arial" w:cs="Arial"/>
+          <w:sz w:val="24"/>
+          <w:szCs w:val="24"/>
+        </w:rPr>
+        <w:t>formalise the new payment agreement.</w:t>
       </w:r>
     </w:p>
     <w:p>
@@ -1668,27 +1358,7 @@
           <w:sz w:val="24"/>
           <w:szCs w:val="24"/>
         </w:rPr>
-        <w:t xml:space="preserve">. If you do not have an </w:t>
-      </w:r>
-      <w:proofErr w:type="gramStart"/>
-      <w:r>
-        <w:rPr>
-          <w:rFonts w:ascii="Arial" w:eastAsia="Helvetica" w:hAnsi="Arial" w:cs="Arial"/>
-          <w:color w:val="000000" w:themeColor="text1"/>
-          <w:sz w:val="24"/>
-          <w:szCs w:val="24"/>
-        </w:rPr>
-        <w:t>account</w:t>
-      </w:r>
-      <w:proofErr w:type="gramEnd"/>
-      <w:r>
-        <w:rPr>
-          <w:rFonts w:ascii="Arial" w:eastAsia="Helvetica" w:hAnsi="Arial" w:cs="Arial"/>
-          <w:color w:val="000000" w:themeColor="text1"/>
-          <w:sz w:val="24"/>
-          <w:szCs w:val="24"/>
-        </w:rPr>
-        <w:t xml:space="preserve"> you will need to link it. You can do this by</w:t>
+        <w:t>. If you do not have an account you will need to link it. You can do this by</w:t>
       </w:r>
       <w:r>
         <w:rPr>
@@ -1734,34 +1404,11 @@
       <w:r>
         <w:rPr>
           <w:rFonts w:ascii="Arial" w:eastAsia="Times New Roman" w:hAnsi="Arial" w:cs="Arial"/>
-          <w:color w:val="172B4D"/>
           <w:sz w:val="24"/>
           <w:szCs w:val="24"/>
           <w:lang w:eastAsia="en-GB"/>
         </w:rPr>
-        <w:t>&lt;&lt;</w:t>
-      </w:r>
-      <w:proofErr w:type="spellStart"/>
-      <w:r>
-        <w:rPr>
-          <w:rFonts w:ascii="Arial" w:eastAsia="Times New Roman" w:hAnsi="Arial" w:cs="Arial"/>
-          <w:color w:val="172B4D"/>
-          <w:sz w:val="24"/>
-          <w:szCs w:val="24"/>
-          <w:lang w:eastAsia="en-GB"/>
-        </w:rPr>
-        <w:t>respondToClaimUrl</w:t>
-      </w:r>
-      <w:proofErr w:type="spellEnd"/>
-      <w:r>
-        <w:rPr>
-          <w:rFonts w:ascii="Arial" w:eastAsia="Times New Roman" w:hAnsi="Arial" w:cs="Arial"/>
-          <w:color w:val="172B4D"/>
-          <w:sz w:val="24"/>
-          <w:szCs w:val="24"/>
-          <w:lang w:eastAsia="en-GB"/>
-        </w:rPr>
-        <w:t>&gt;&gt;</w:t>
+        <w:t>&lt;&lt;respondToClaimUrl&gt;&gt;</w:t>
       </w:r>
       <w:r>
         <w:rPr>
@@ -1822,17 +1469,15 @@
         </w:rPr>
         <w:t>&lt;&lt;</w:t>
       </w:r>
-      <w:proofErr w:type="spellStart"/>
-      <w:r>
-        <w:rPr>
-          <w:rFonts w:ascii="Helvetica" w:hAnsi="Helvetica"/>
+      <w:r>
+        <w:rPr>
+          <w:rFonts w:ascii="Arial" w:hAnsi="Arial" w:cs="Arial"/>
           <w:sz w:val="24"/>
           <w:szCs w:val="24"/>
           <w:lang w:val="en-GB"/>
         </w:rPr>
         <w:t>claimReferenceNumber</w:t>
       </w:r>
-      <w:proofErr w:type="spellEnd"/>
       <w:r>
         <w:rPr>
           <w:rFonts w:ascii="Helvetica" w:hAnsi="Helvetica"/>
@@ -1883,7 +1528,25 @@
           <w:sz w:val="24"/>
           <w:szCs w:val="24"/>
         </w:rPr>
-        <w:t>&lt;&lt;pin&gt;&gt;</w:t>
+        <w:t>&lt;&lt;</w:t>
+      </w:r>
+      <w:r>
+        <w:rPr>
+          <w:rFonts w:ascii="Arial" w:eastAsia="Helvetica" w:hAnsi="Arial" w:cs="Arial"/>
+          <w:color w:val="000000" w:themeColor="text1"/>
+          <w:sz w:val="24"/>
+          <w:szCs w:val="24"/>
+        </w:rPr>
+        <w:t>pin</w:t>
+      </w:r>
+      <w:r>
+        <w:rPr>
+          <w:rFonts w:ascii="Helvetica" w:eastAsia="Helvetica" w:hAnsi="Helvetica" w:cs="Helvetica"/>
+          <w:color w:val="000000" w:themeColor="text1"/>
+          <w:sz w:val="24"/>
+          <w:szCs w:val="24"/>
+        </w:rPr>
+        <w:t>&gt;&gt;</w:t>
       </w:r>
       <w:r>
         <w:rPr>
@@ -2324,20 +1987,8 @@
           <w:sz w:val="28"/>
           <w:szCs w:val="28"/>
         </w:rPr>
-        <w:t xml:space="preserve">Get help with </w:t>
-      </w:r>
-      <w:proofErr w:type="gramStart"/>
-      <w:r>
-        <w:rPr>
-          <w:rFonts w:ascii="Arial" w:hAnsi="Arial" w:cs="Arial"/>
-          <w:b/>
-          <w:bCs/>
-          <w:sz w:val="28"/>
-          <w:szCs w:val="28"/>
-        </w:rPr>
-        <w:t>fees</w:t>
-      </w:r>
-      <w:proofErr w:type="gramEnd"/>
+        <w:t>Get help with fees</w:t>
+      </w:r>
     </w:p>
     <w:p>
       <w:pPr>
@@ -2355,7 +2006,7 @@
         </w:rPr>
         <w:t xml:space="preserve">If you are on a low income or are claiming benefits, you can apply for Help with Fees. More information on Help with Fees can be found at </w:t>
       </w:r>
-      <w:hyperlink r:id="rId15" w:history="1">
+      <w:hyperlink r:id="rId11" w:history="1">
         <w:r>
           <w:rPr>
             <w:rStyle w:val="Hyperlink"/>
@@ -2420,25 +2071,7 @@
           <w:sz w:val="24"/>
           <w:szCs w:val="24"/>
         </w:rPr>
-        <w:t xml:space="preserve">National </w:t>
-      </w:r>
-      <w:proofErr w:type="spellStart"/>
-      <w:r>
-        <w:rPr>
-          <w:rFonts w:ascii="Arial" w:hAnsi="Arial" w:cs="Arial"/>
-          <w:sz w:val="24"/>
-          <w:szCs w:val="24"/>
-        </w:rPr>
-        <w:t>Debtline</w:t>
-      </w:r>
-      <w:proofErr w:type="spellEnd"/>
-      <w:r>
-        <w:rPr>
-          <w:rFonts w:ascii="Arial" w:hAnsi="Arial" w:cs="Arial"/>
-          <w:sz w:val="24"/>
-          <w:szCs w:val="24"/>
-        </w:rPr>
-        <w:t xml:space="preserve"> is a </w:t>
+        <w:t xml:space="preserve">National Debtline is a </w:t>
       </w:r>
       <w:r>
         <w:rPr>
@@ -2516,7 +2149,7 @@
         </w:rPr>
         <w:t xml:space="preserve">Website: </w:t>
       </w:r>
-      <w:hyperlink r:id="rId16" w:history="1">
+      <w:hyperlink r:id="rId12" w:history="1">
         <w:r>
           <w:rPr>
             <w:rStyle w:val="Hyperlink"/>
@@ -2550,19 +2183,9 @@
         <w:t>Webchat: nationaldebtline.org (9am to 8pm weekdays, 9.30am-1pm Saturday)</w:t>
       </w:r>
     </w:p>
-    <w:p>
-      <w:pPr>
-        <w:rPr>
-          <w:rFonts w:ascii="Arial" w:hAnsi="Arial" w:cs="Arial"/>
-          <w:sz w:val="24"/>
-          <w:szCs w:val="24"/>
-        </w:rPr>
-      </w:pPr>
-    </w:p>
     <w:sectPr>
-      <w:footerReference w:type="even" r:id="rId17"/>
-      <w:footerReference w:type="default" r:id="rId18"/>
-      <w:footerReference w:type="first" r:id="rId19"/>
+      <w:footerReference w:type="even" r:id="rId13"/>
+      <w:footerReference w:type="first" r:id="rId14"/>
       <w:pgSz w:w="11906" w:h="16838"/>
       <w:pgMar w:top="1440" w:right="1440" w:bottom="1440" w:left="1440" w:header="708" w:footer="708" w:gutter="0"/>
       <w:cols w:space="708"/>
@@ -2570,103 +2193,6 @@
     </w:sectPr>
   </w:body>
 </w:document>
-</file>
-
-<file path=word/comments.xml><?xml version="1.0" encoding="utf-8"?>
-<w:comments xmlns:wpc="http://schemas.microsoft.com/office/word/2010/wordprocessingCanvas" xmlns:cx="http://schemas.microsoft.com/office/drawing/2014/chartex" xmlns:cx1="http://schemas.microsoft.com/office/drawing/2015/9/8/chartex" xmlns:cx2="http://schemas.microsoft.com/office/drawing/2015/10/21/chartex" xmlns:cx3="http://schemas.microsoft.com/office/drawing/2016/5/9/chartex" xmlns:cx4="http://schemas.microsoft.com/office/drawing/2016/5/10/chartex" xmlns:cx5="http://schemas.microsoft.com/office/drawing/2016/5/11/chartex" xmlns:cx6="http://schemas.microsoft.com/office/drawing/2016/5/12/chartex" xmlns:cx7="http://schemas.microsoft.com/office/drawing/2016/5/13/chartex" xmlns:cx8="http://schemas.microsoft.com/office/drawing/2016/5/14/chartex" xmlns:mc="http://schemas.openxmlformats.org/markup-compatibility/2006" xmlns:aink="http://schemas.microsoft.com/office/drawing/2016/ink" xmlns:am3d="http://schemas.microsoft.com/office/drawing/2017/model3d" xmlns:o="urn:schemas-microsoft-com:office:office" xmlns:oel="http://schemas.microsoft.com/office/2019/extlst" xmlns:r="http://schemas.openxmlformats.org/officeDocument/2006/relationships" xmlns:m="http://schemas.openxmlformats.org/officeDocument/2006/math" xmlns:v="urn:schemas-microsoft-com:vml" xmlns:wp14="http://schemas.microsoft.com/office/word/2010/wordprocessingDrawing" xmlns:wp="http://schemas.openxmlformats.org/drawingml/2006/wordprocessingDrawing" xmlns:w10="urn:schemas-microsoft-com:office:word" xmlns:w="http://schemas.openxmlformats.org/wordprocessingml/2006/main" xmlns:w14="http://schemas.microsoft.com/office/word/2010/wordml" xmlns:w15="http://schemas.microsoft.com/office/word/2012/wordml" xmlns:w16cex="http://schemas.microsoft.com/office/word/2018/wordml/cex" xmlns:w16cid="http://schemas.microsoft.com/office/word/2016/wordml/cid" xmlns:w16="http://schemas.microsoft.com/office/word/2018/wordml" xmlns:w16sdtdh="http://schemas.microsoft.com/office/word/2020/wordml/sdtdatahash" xmlns:w16se="http://schemas.microsoft.com/office/word/2015/wordml/symex" xmlns:wpg="http://schemas.microsoft.com/office/word/2010/wordprocessingGroup" xmlns:wpi="http://schemas.microsoft.com/office/word/2010/wordprocessingInk" xmlns:wne="http://schemas.microsoft.com/office/word/2006/wordml" xmlns:wps="http://schemas.microsoft.com/office/word/2010/wordprocessingShape" mc:Ignorable="w14 w15 w16se w16cid w16 w16cex w16sdtdh wp14">
-  <w:comment w:id="1" w:author="Baldwin, DJ John" w:date="2023-07-20T17:38:00Z" w:initials="BDJ">
-    <w:p>
-      <w:pPr>
-        <w:pStyle w:val="CommentText"/>
-      </w:pPr>
-      <w:r>
-        <w:rPr>
-          <w:rStyle w:val="CommentReference"/>
-        </w:rPr>
-        <w:annotationRef/>
-      </w:r>
-      <w:r>
-        <w:t>Bullet point as per other letter</w:t>
-      </w:r>
-    </w:p>
-  </w:comment>
-  <w:comment w:id="2" w:author="Baldwin, DJ John" w:date="2023-07-20T17:40:00Z" w:initials="BDJ">
-    <w:p>
-      <w:pPr>
-        <w:pStyle w:val="CommentText"/>
-      </w:pPr>
-      <w:r>
-        <w:rPr>
-          <w:rStyle w:val="CommentReference"/>
-        </w:rPr>
-        <w:annotationRef/>
-      </w:r>
-      <w:r>
-        <w:t>and on time.</w:t>
-      </w:r>
-    </w:p>
-  </w:comment>
-  <w:comment w:id="3" w:author="Baldwin, DJ John" w:date="2023-08-03T13:54:00Z" w:initials="BDJ">
-    <w:p>
-      <w:pPr>
-        <w:pStyle w:val="CommentText"/>
-      </w:pPr>
-      <w:r>
-        <w:rPr>
-          <w:rStyle w:val="CommentReference"/>
-        </w:rPr>
-        <w:annotationRef/>
-      </w:r>
-      <w:r>
-        <w:t>Has this suggestion been rejected, ie insert “and on time” immediately after the closed bracket?</w:t>
-      </w:r>
-    </w:p>
-  </w:comment>
-  <w:comment w:id="4" w:author="Tasker, Terence" w:date="2023-08-08T13:18:00Z" w:initials="TT">
-    <w:p>
-      <w:r>
-        <w:rPr>
-          <w:rStyle w:val="CommentReference"/>
-        </w:rPr>
-        <w:annotationRef/>
-      </w:r>
-      <w:r>
-        <w:rPr>
-          <w:sz w:val="20"/>
-          <w:szCs w:val="20"/>
-        </w:rPr>
-        <w:t>Apologies forgot to comment here, agreed but I added it mid sentence- I changed the text to read “Pay the agreed instalments on time directly to the claimant”, which hopefully appropriately conveys the message and reads well</w:t>
-      </w:r>
-    </w:p>
-  </w:comment>
-</w:comments>
-</file>
-
-<file path=word/commentsExtended.xml><?xml version="1.0" encoding="utf-8"?>
-<w15:commentsEx xmlns:wpc="http://schemas.microsoft.com/office/word/2010/wordprocessingCanvas" xmlns:cx="http://schemas.microsoft.com/office/drawing/2014/chartex" xmlns:cx1="http://schemas.microsoft.com/office/drawing/2015/9/8/chartex" xmlns:cx2="http://schemas.microsoft.com/office/drawing/2015/10/21/chartex" xmlns:cx3="http://schemas.microsoft.com/office/drawing/2016/5/9/chartex" xmlns:cx4="http://schemas.microsoft.com/office/drawing/2016/5/10/chartex" xmlns:cx5="http://schemas.microsoft.com/office/drawing/2016/5/11/chartex" xmlns:cx6="http://schemas.microsoft.com/office/drawing/2016/5/12/chartex" xmlns:cx7="http://schemas.microsoft.com/office/drawing/2016/5/13/chartex" xmlns:cx8="http://schemas.microsoft.com/office/drawing/2016/5/14/chartex" xmlns:mc="http://schemas.openxmlformats.org/markup-compatibility/2006" xmlns:aink="http://schemas.microsoft.com/office/drawing/2016/ink" xmlns:am3d="http://schemas.microsoft.com/office/drawing/2017/model3d" xmlns:o="urn:schemas-microsoft-com:office:office" xmlns:oel="http://schemas.microsoft.com/office/2019/extlst" xmlns:r="http://schemas.openxmlformats.org/officeDocument/2006/relationships" xmlns:m="http://schemas.openxmlformats.org/officeDocument/2006/math" xmlns:v="urn:schemas-microsoft-com:vml" xmlns:wp14="http://schemas.microsoft.com/office/word/2010/wordprocessingDrawing" xmlns:wp="http://schemas.openxmlformats.org/drawingml/2006/wordprocessingDrawing" xmlns:w10="urn:schemas-microsoft-com:office:word" xmlns:w="http://schemas.openxmlformats.org/wordprocessingml/2006/main" xmlns:w14="http://schemas.microsoft.com/office/word/2010/wordml" xmlns:w15="http://schemas.microsoft.com/office/word/2012/wordml" xmlns:w16cex="http://schemas.microsoft.com/office/word/2018/wordml/cex" xmlns:w16cid="http://schemas.microsoft.com/office/word/2016/wordml/cid" xmlns:w16="http://schemas.microsoft.com/office/word/2018/wordml" xmlns:w16sdtdh="http://schemas.microsoft.com/office/word/2020/wordml/sdtdatahash" xmlns:w16se="http://schemas.microsoft.com/office/word/2015/wordml/symex" xmlns:wpg="http://schemas.microsoft.com/office/word/2010/wordprocessingGroup" xmlns:wpi="http://schemas.microsoft.com/office/word/2010/wordprocessingInk" xmlns:wne="http://schemas.microsoft.com/office/word/2006/wordml" xmlns:wps="http://schemas.microsoft.com/office/word/2010/wordprocessingShape" mc:Ignorable="w14 w15 w16se w16cid w16 w16cex w16sdtdh wp14">
-  <w15:commentEx w15:paraId="5EE35F8B" w15:done="1"/>
-  <w15:commentEx w15:paraId="53D53D9F" w15:done="1"/>
-  <w15:commentEx w15:paraId="36A9ECB5" w15:paraIdParent="53D53D9F" w15:done="1"/>
-  <w15:commentEx w15:paraId="2FEA9D78" w15:paraIdParent="53D53D9F" w15:done="1"/>
-</w15:commentsEx>
-</file>
-
-<file path=word/commentsExtensible.xml><?xml version="1.0" encoding="utf-8"?>
-<w16cex:commentsExtensible xmlns:wpc="http://schemas.microsoft.com/office/word/2010/wordprocessingCanvas" xmlns:cx="http://schemas.microsoft.com/office/drawing/2014/chartex" xmlns:cx1="http://schemas.microsoft.com/office/drawing/2015/9/8/chartex" xmlns:cx2="http://schemas.microsoft.com/office/drawing/2015/10/21/chartex" xmlns:cx3="http://schemas.microsoft.com/office/drawing/2016/5/9/chartex" xmlns:cx4="http://schemas.microsoft.com/office/drawing/2016/5/10/chartex" xmlns:cx5="http://schemas.microsoft.com/office/drawing/2016/5/11/chartex" xmlns:cx6="http://schemas.microsoft.com/office/drawing/2016/5/12/chartex" xmlns:cx7="http://schemas.microsoft.com/office/drawing/2016/5/13/chartex" xmlns:cx8="http://schemas.microsoft.com/office/drawing/2016/5/14/chartex" xmlns:cr="http://schemas.microsoft.com/office/comments/2020/reactions" xmlns:mc="http://schemas.openxmlformats.org/markup-compatibility/2006" xmlns:aink="http://schemas.microsoft.com/office/drawing/2016/ink" xmlns:am3d="http://schemas.microsoft.com/office/drawing/2017/model3d" xmlns:o="urn:schemas-microsoft-com:office:office" xmlns:oel="http://schemas.microsoft.com/office/2019/extlst" xmlns:r="http://schemas.openxmlformats.org/officeDocument/2006/relationships" xmlns:m="http://schemas.openxmlformats.org/officeDocument/2006/math" xmlns:v="urn:schemas-microsoft-com:vml" xmlns:wp14="http://schemas.microsoft.com/office/word/2010/wordprocessingDrawing" xmlns:wp="http://schemas.openxmlformats.org/drawingml/2006/wordprocessingDrawing" xmlns:w10="urn:schemas-microsoft-com:office:word" xmlns:w="http://schemas.openxmlformats.org/wordprocessingml/2006/main" xmlns:w14="http://schemas.microsoft.com/office/word/2010/wordml" xmlns:w15="http://schemas.microsoft.com/office/word/2012/wordml" xmlns:w16cex="http://schemas.microsoft.com/office/word/2018/wordml/cex" xmlns:w16cid="http://schemas.microsoft.com/office/word/2016/wordml/cid" xmlns:w16="http://schemas.microsoft.com/office/word/2018/wordml" xmlns:w16sdtdh="http://schemas.microsoft.com/office/word/2020/wordml/sdtdatahash" xmlns:w16se="http://schemas.microsoft.com/office/word/2015/wordml/symex" xmlns:wpg="http://schemas.microsoft.com/office/word/2010/wordprocessingGroup" xmlns:wpi="http://schemas.microsoft.com/office/word/2010/wordprocessingInk" xmlns:wne="http://schemas.microsoft.com/office/word/2006/wordml" xmlns:wps="http://schemas.microsoft.com/office/word/2010/wordprocessingShape" mc:Ignorable="w14 w15 w16se w16cid w16 w16cex w16sdtdh cr wp14">
-  <w16cex:commentExtensible w16cex:durableId="69A5E1E6" w16cex:dateUtc="2023-07-20T16:38:00Z"/>
-  <w16cex:commentExtensible w16cex:durableId="461DEE77" w16cex:dateUtc="2023-07-20T16:40:00Z"/>
-  <w16cex:commentExtensible w16cex:durableId="67BBDE50" w16cex:dateUtc="2023-08-03T12:54:00Z"/>
-  <w16cex:commentExtensible w16cex:durableId="113F8B35" w16cex:dateUtc="2023-08-08T12:18:00Z"/>
-</w16cex:commentsExtensible>
-</file>
-
-<file path=word/commentsIds.xml><?xml version="1.0" encoding="utf-8"?>
-<w16cid:commentsIds xmlns:wpc="http://schemas.microsoft.com/office/word/2010/wordprocessingCanvas" xmlns:cx="http://schemas.microsoft.com/office/drawing/2014/chartex" xmlns:cx1="http://schemas.microsoft.com/office/drawing/2015/9/8/chartex" xmlns:cx2="http://schemas.microsoft.com/office/drawing/2015/10/21/chartex" xmlns:cx3="http://schemas.microsoft.com/office/drawing/2016/5/9/chartex" xmlns:cx4="http://schemas.microsoft.com/office/drawing/2016/5/10/chartex" xmlns:cx5="http://schemas.microsoft.com/office/drawing/2016/5/11/chartex" xmlns:cx6="http://schemas.microsoft.com/office/drawing/2016/5/12/chartex" xmlns:cx7="http://schemas.microsoft.com/office/drawing/2016/5/13/chartex" xmlns:cx8="http://schemas.microsoft.com/office/drawing/2016/5/14/chartex" xmlns:mc="http://schemas.openxmlformats.org/markup-compatibility/2006" xmlns:aink="http://schemas.microsoft.com/office/drawing/2016/ink" xmlns:am3d="http://schemas.microsoft.com/office/drawing/2017/model3d" xmlns:o="urn:schemas-microsoft-com:office:office" xmlns:oel="http://schemas.microsoft.com/office/2019/extlst" xmlns:r="http://schemas.openxmlformats.org/officeDocument/2006/relationships" xmlns:m="http://schemas.openxmlformats.org/officeDocument/2006/math" xmlns:v="urn:schemas-microsoft-com:vml" xmlns:wp14="http://schemas.microsoft.com/office/word/2010/wordprocessingDrawing" xmlns:wp="http://schemas.openxmlformats.org/drawingml/2006/wordprocessingDrawing" xmlns:w10="urn:schemas-microsoft-com:office:word" xmlns:w="http://schemas.openxmlformats.org/wordprocessingml/2006/main" xmlns:w14="http://schemas.microsoft.com/office/word/2010/wordml" xmlns:w15="http://schemas.microsoft.com/office/word/2012/wordml" xmlns:w16cex="http://schemas.microsoft.com/office/word/2018/wordml/cex" xmlns:w16cid="http://schemas.microsoft.com/office/word/2016/wordml/cid" xmlns:w16="http://schemas.microsoft.com/office/word/2018/wordml" xmlns:w16sdtdh="http://schemas.microsoft.com/office/word/2020/wordml/sdtdatahash" xmlns:w16se="http://schemas.microsoft.com/office/word/2015/wordml/symex" xmlns:wpg="http://schemas.microsoft.com/office/word/2010/wordprocessingGroup" xmlns:wpi="http://schemas.microsoft.com/office/word/2010/wordprocessingInk" xmlns:wne="http://schemas.microsoft.com/office/word/2006/wordml" xmlns:wps="http://schemas.microsoft.com/office/word/2010/wordprocessingShape" mc:Ignorable="w14 w15 w16se w16cid w16 w16cex w16sdtdh wp14">
-  <w16cid:commentId w16cid:paraId="5EE35F8B" w16cid:durableId="69A5E1E6"/>
-  <w16cid:commentId w16cid:paraId="53D53D9F" w16cid:durableId="461DEE77"/>
-  <w16cid:commentId w16cid:paraId="36A9ECB5" w16cid:durableId="67BBDE50"/>
-  <w16cid:commentId w16cid:paraId="2FEA9D78" w16cid:durableId="113F8B35"/>
-</w16cid:commentsIds>
 </file>
 
 <file path=word/endnotes.xml><?xml version="1.0" encoding="utf-8"?>
@@ -2700,127 +2226,6 @@
     <w:pPr>
       <w:pStyle w:val="Footer"/>
     </w:pPr>
-    <w:r>
-      <w:rPr>
-        <w:noProof/>
-        <w14:ligatures w14:val="standardContextual"/>
-      </w:rPr>
-      <mc:AlternateContent>
-        <mc:Choice Requires="wps">
-          <w:drawing>
-            <wp:anchor distT="0" distB="0" distL="0" distR="0" simplePos="0" relativeHeight="251659264" behindDoc="0" locked="0" layoutInCell="1" allowOverlap="1" wp14:anchorId="00B09F3B" wp14:editId="4A2B7205">
-              <wp:simplePos x="635" y="635"/>
-              <wp:positionH relativeFrom="page">
-                <wp:align>left</wp:align>
-              </wp:positionH>
-              <wp:positionV relativeFrom="page">
-                <wp:align>bottom</wp:align>
-              </wp:positionV>
-              <wp:extent cx="443865" cy="443865"/>
-              <wp:effectExtent l="0" t="0" r="6350" b="0"/>
-              <wp:wrapNone/>
-              <wp:docPr id="576008357" name="Text Box 2" descr="Classification: Controlled">
-                <a:extLst xmlns:a="http://schemas.openxmlformats.org/drawingml/2006/main">
-                  <a:ext uri="{5AE41FA2-C0FF-4470-9BD4-5FADCA87CBE2}">
-                    <aclsh:classification xmlns:aclsh="http://schemas.microsoft.com/office/drawing/2020/classificationShape" classificationOutcomeType="ftr"/>
-                  </a:ext>
-                </a:extLst>
-              </wp:docPr>
-              <wp:cNvGraphicFramePr/>
-              <a:graphic xmlns:a="http://schemas.openxmlformats.org/drawingml/2006/main">
-                <a:graphicData uri="http://schemas.microsoft.com/office/word/2010/wordprocessingShape">
-                  <wps:wsp>
-                    <wps:cNvSpPr txBox="1"/>
-                    <wps:spPr>
-                      <a:xfrm>
-                        <a:off x="0" y="0"/>
-                        <a:ext cx="443865" cy="443865"/>
-                      </a:xfrm>
-                      <a:prstGeom prst="rect">
-                        <a:avLst/>
-                      </a:prstGeom>
-                      <a:noFill/>
-                      <a:ln>
-                        <a:noFill/>
-                      </a:ln>
-                    </wps:spPr>
-                    <wps:txbx>
-                      <w:txbxContent>
-                        <w:p>
-                          <w:pPr>
-                            <w:spacing w:after="0"/>
-                            <w:rPr>
-                              <w:rFonts w:ascii="Calibri" w:eastAsia="Calibri" w:hAnsi="Calibri" w:cs="Calibri"/>
-                              <w:noProof/>
-                              <w:color w:val="FF0000"/>
-                              <w:sz w:val="12"/>
-                              <w:szCs w:val="12"/>
-                            </w:rPr>
-                          </w:pPr>
-                          <w:r>
-                            <w:rPr>
-                              <w:rFonts w:ascii="Calibri" w:eastAsia="Calibri" w:hAnsi="Calibri" w:cs="Calibri"/>
-                              <w:noProof/>
-                              <w:color w:val="FF0000"/>
-                              <w:sz w:val="12"/>
-                              <w:szCs w:val="12"/>
-                            </w:rPr>
-                            <w:t>Classification: Controlled</w:t>
-                          </w:r>
-                        </w:p>
-                      </w:txbxContent>
-                    </wps:txbx>
-                    <wps:bodyPr rot="0" spcFirstLastPara="0" vertOverflow="overflow" horzOverflow="overflow" vert="horz" wrap="none" lIns="254000" tIns="0" rIns="0" bIns="190500" numCol="1" spcCol="0" rtlCol="0" fromWordArt="0" anchor="b" anchorCtr="0" forceAA="0" compatLnSpc="1">
-                      <a:prstTxWarp prst="textNoShape">
-                        <a:avLst/>
-                      </a:prstTxWarp>
-                      <a:spAutoFit/>
-                    </wps:bodyPr>
-                  </wps:wsp>
-                </a:graphicData>
-              </a:graphic>
-            </wp:anchor>
-          </w:drawing>
-        </mc:Choice>
-        <mc:Fallback>
-          <w:pict>
-            <v:shapetype w14:anchorId="00B09F3B" id="_x0000_t202" coordsize="21600,21600" o:spt="202" path="m,l,21600r21600,l21600,xe">
-              <v:stroke joinstyle="miter"/>
-              <v:path gradientshapeok="t" o:connecttype="rect"/>
-            </v:shapetype>
-            <v:shape id="Text Box 2" o:spid="_x0000_s1027" type="#_x0000_t202" alt="Classification: Controlled" style="position:absolute;margin-left:0;margin-top:0;width:34.95pt;height:34.95pt;z-index:251659264;visibility:visible;mso-wrap-style:none;mso-wrap-distance-left:0;mso-wrap-distance-top:0;mso-wrap-distance-right:0;mso-wrap-distance-bottom:0;mso-position-horizontal:left;mso-position-horizontal-relative:page;mso-position-vertical:bottom;mso-position-vertical-relative:page;v-text-anchor:bottom" o:gfxdata="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" filled="f" stroked="f">
-              <v:textbox style="mso-fit-shape-to-text:t" inset="20pt,0,0,15pt">
-                <w:txbxContent>
-                  <w:p>
-                    <w:pPr>
-                      <w:spacing w:after="0"/>
-                      <w:rPr>
-                        <w:rFonts w:ascii="Calibri" w:eastAsia="Calibri" w:hAnsi="Calibri" w:cs="Calibri"/>
-                        <w:noProof/>
-                        <w:color w:val="FF0000"/>
-                        <w:sz w:val="12"/>
-                        <w:szCs w:val="12"/>
-                      </w:rPr>
-                    </w:pPr>
-                    <w:r>
-                      <w:rPr>
-                        <w:rFonts w:ascii="Calibri" w:eastAsia="Calibri" w:hAnsi="Calibri" w:cs="Calibri"/>
-                        <w:noProof/>
-                        <w:color w:val="FF0000"/>
-                        <w:sz w:val="12"/>
-                        <w:szCs w:val="12"/>
-                      </w:rPr>
-                      <w:t>Classification: Controlled</w:t>
-                    </w:r>
-                  </w:p>
-                </w:txbxContent>
-              </v:textbox>
-              <w10:wrap anchorx="page" anchory="page"/>
-            </v:shape>
-          </w:pict>
-        </mc:Fallback>
-      </mc:AlternateContent>
-    </w:r>
   </w:p>
 </w:ftr>
 </file>
@@ -2835,137 +2240,6 @@
 </w:ftr>
 </file>
 
-<file path=word/footer3.xml><?xml version="1.0" encoding="utf-8"?>
-<w:ftr xmlns:wpc="http://schemas.microsoft.com/office/word/2010/wordprocessingCanvas" xmlns:cx="http://schemas.microsoft.com/office/drawing/2014/chartex" xmlns:cx1="http://schemas.microsoft.com/office/drawing/2015/9/8/chartex" xmlns:cx2="http://schemas.microsoft.com/office/drawing/2015/10/21/chartex" xmlns:cx3="http://schemas.microsoft.com/office/drawing/2016/5/9/chartex" xmlns:cx4="http://schemas.microsoft.com/office/drawing/2016/5/10/chartex" xmlns:cx5="http://schemas.microsoft.com/office/drawing/2016/5/11/chartex" xmlns:cx6="http://schemas.microsoft.com/office/drawing/2016/5/12/chartex" xmlns:cx7="http://schemas.microsoft.com/office/drawing/2016/5/13/chartex" xmlns:cx8="http://schemas.microsoft.com/office/drawing/2016/5/14/chartex" xmlns:mc="http://schemas.openxmlformats.org/markup-compatibility/2006" xmlns:aink="http://schemas.microsoft.com/office/drawing/2016/ink" xmlns:am3d="http://schemas.microsoft.com/office/drawing/2017/model3d" xmlns:o="urn:schemas-microsoft-com:office:office" xmlns:oel="http://schemas.microsoft.com/office/2019/extlst" xmlns:r="http://schemas.openxmlformats.org/officeDocument/2006/relationships" xmlns:m="http://schemas.openxmlformats.org/officeDocument/2006/math" xmlns:v="urn:schemas-microsoft-com:vml" xmlns:wp14="http://schemas.microsoft.com/office/word/2010/wordprocessingDrawing" xmlns:wp="http://schemas.openxmlformats.org/drawingml/2006/wordprocessingDrawing" xmlns:w10="urn:schemas-microsoft-com:office:word" xmlns:w="http://schemas.openxmlformats.org/wordprocessingml/2006/main" xmlns:w14="http://schemas.microsoft.com/office/word/2010/wordml" xmlns:w15="http://schemas.microsoft.com/office/word/2012/wordml" xmlns:w16cex="http://schemas.microsoft.com/office/word/2018/wordml/cex" xmlns:w16cid="http://schemas.microsoft.com/office/word/2016/wordml/cid" xmlns:w16="http://schemas.microsoft.com/office/word/2018/wordml" xmlns:w16sdtdh="http://schemas.microsoft.com/office/word/2020/wordml/sdtdatahash" xmlns:w16se="http://schemas.microsoft.com/office/word/2015/wordml/symex" xmlns:wpg="http://schemas.microsoft.com/office/word/2010/wordprocessingGroup" xmlns:wpi="http://schemas.microsoft.com/office/word/2010/wordprocessingInk" xmlns:wne="http://schemas.microsoft.com/office/word/2006/wordml" xmlns:wps="http://schemas.microsoft.com/office/word/2010/wordprocessingShape" mc:Ignorable="w14 w15 w16se w16cid w16 w16cex w16sdtdh wp14">
-  <w:p>
-    <w:pPr>
-      <w:pStyle w:val="Footer"/>
-    </w:pPr>
-    <w:r>
-      <w:rPr>
-        <w:noProof/>
-        <w14:ligatures w14:val="standardContextual"/>
-      </w:rPr>
-      <mc:AlternateContent>
-        <mc:Choice Requires="wps">
-          <w:drawing>
-            <wp:anchor distT="0" distB="0" distL="0" distR="0" simplePos="0" relativeHeight="251658240" behindDoc="0" locked="0" layoutInCell="1" allowOverlap="1" wp14:anchorId="7053FCD0" wp14:editId="59C27DA1">
-              <wp:simplePos x="635" y="635"/>
-              <wp:positionH relativeFrom="page">
-                <wp:align>left</wp:align>
-              </wp:positionH>
-              <wp:positionV relativeFrom="page">
-                <wp:align>bottom</wp:align>
-              </wp:positionV>
-              <wp:extent cx="443865" cy="443865"/>
-              <wp:effectExtent l="0" t="0" r="6350" b="0"/>
-              <wp:wrapNone/>
-              <wp:docPr id="1549778279" name="Text Box 1" descr="Classification: Controlled">
-                <a:extLst xmlns:a="http://schemas.openxmlformats.org/drawingml/2006/main">
-                  <a:ext uri="{5AE41FA2-C0FF-4470-9BD4-5FADCA87CBE2}">
-                    <aclsh:classification xmlns:aclsh="http://schemas.microsoft.com/office/drawing/2020/classificationShape" classificationOutcomeType="ftr"/>
-                  </a:ext>
-                </a:extLst>
-              </wp:docPr>
-              <wp:cNvGraphicFramePr/>
-              <a:graphic xmlns:a="http://schemas.openxmlformats.org/drawingml/2006/main">
-                <a:graphicData uri="http://schemas.microsoft.com/office/word/2010/wordprocessingShape">
-                  <wps:wsp>
-                    <wps:cNvSpPr txBox="1"/>
-                    <wps:spPr>
-                      <a:xfrm>
-                        <a:off x="0" y="0"/>
-                        <a:ext cx="443865" cy="443865"/>
-                      </a:xfrm>
-                      <a:prstGeom prst="rect">
-                        <a:avLst/>
-                      </a:prstGeom>
-                      <a:noFill/>
-                      <a:ln>
-                        <a:noFill/>
-                      </a:ln>
-                    </wps:spPr>
-                    <wps:txbx>
-                      <w:txbxContent>
-                        <w:p>
-                          <w:pPr>
-                            <w:spacing w:after="0"/>
-                            <w:rPr>
-                              <w:rFonts w:ascii="Calibri" w:eastAsia="Calibri" w:hAnsi="Calibri" w:cs="Calibri"/>
-                              <w:noProof/>
-                              <w:color w:val="FF0000"/>
-                              <w:sz w:val="12"/>
-                              <w:szCs w:val="12"/>
-                            </w:rPr>
-                          </w:pPr>
-                          <w:r>
-                            <w:rPr>
-                              <w:rFonts w:ascii="Calibri" w:eastAsia="Calibri" w:hAnsi="Calibri" w:cs="Calibri"/>
-                              <w:noProof/>
-                              <w:color w:val="FF0000"/>
-                              <w:sz w:val="12"/>
-                              <w:szCs w:val="12"/>
-                            </w:rPr>
-                            <w:t>Classification: Controlled</w:t>
-                          </w:r>
-                        </w:p>
-                      </w:txbxContent>
-                    </wps:txbx>
-                    <wps:bodyPr rot="0" spcFirstLastPara="0" vertOverflow="overflow" horzOverflow="overflow" vert="horz" wrap="none" lIns="254000" tIns="0" rIns="0" bIns="190500" numCol="1" spcCol="0" rtlCol="0" fromWordArt="0" anchor="b" anchorCtr="0" forceAA="0" compatLnSpc="1">
-                      <a:prstTxWarp prst="textNoShape">
-                        <a:avLst/>
-                      </a:prstTxWarp>
-                      <a:spAutoFit/>
-                    </wps:bodyPr>
-                  </wps:wsp>
-                </a:graphicData>
-              </a:graphic>
-            </wp:anchor>
-          </w:drawing>
-        </mc:Choice>
-        <mc:Fallback>
-          <w:pict>
-            <v:shapetype w14:anchorId="7053FCD0" id="_x0000_t202" coordsize="21600,21600" o:spt="202" path="m,l,21600r21600,l21600,xe">
-              <v:stroke joinstyle="miter"/>
-              <v:path gradientshapeok="t" o:connecttype="rect"/>
-            </v:shapetype>
-            <v:shape id="Text Box 1" o:spid="_x0000_s1028" type="#_x0000_t202" alt="Classification: Controlled" style="position:absolute;margin-left:0;margin-top:0;width:34.95pt;height:34.95pt;z-index:251658240;visibility:visible;mso-wrap-style:none;mso-wrap-distance-left:0;mso-wrap-distance-top:0;mso-wrap-distance-right:0;mso-wrap-distance-bottom:0;mso-position-horizontal:left;mso-position-horizontal-relative:page;mso-position-vertical:bottom;mso-position-vertical-relative:page;v-text-anchor:bottom" o:gfxdata="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" filled="f" stroked="f">
-              <v:textbox style="mso-fit-shape-to-text:t" inset="20pt,0,0,15pt">
-                <w:txbxContent>
-                  <w:p>
-                    <w:pPr>
-                      <w:spacing w:after="0"/>
-                      <w:rPr>
-                        <w:rFonts w:ascii="Calibri" w:eastAsia="Calibri" w:hAnsi="Calibri" w:cs="Calibri"/>
-                        <w:noProof/>
-                        <w:color w:val="FF0000"/>
-                        <w:sz w:val="12"/>
-                        <w:szCs w:val="12"/>
-                      </w:rPr>
-                    </w:pPr>
-                    <w:r>
-                      <w:rPr>
-                        <w:rFonts w:ascii="Calibri" w:eastAsia="Calibri" w:hAnsi="Calibri" w:cs="Calibri"/>
-                        <w:noProof/>
-                        <w:color w:val="FF0000"/>
-                        <w:sz w:val="12"/>
-                        <w:szCs w:val="12"/>
-                      </w:rPr>
-                      <w:t>Classification: Controlled</w:t>
-                    </w:r>
-                  </w:p>
-                </w:txbxContent>
-              </v:textbox>
-              <w10:wrap anchorx="page" anchory="page"/>
-            </v:shape>
-          </w:pict>
-        </mc:Fallback>
-      </mc:AlternateContent>
-    </w:r>
-  </w:p>
-</w:ftr>
-</file>
-
 <file path=word/footnotes.xml><?xml version="1.0" encoding="utf-8"?>
 <w:footnotes xmlns:wpc="http://schemas.microsoft.com/office/word/2010/wordprocessingCanvas" xmlns:cx="http://schemas.microsoft.com/office/drawing/2014/chartex" xmlns:cx1="http://schemas.microsoft.com/office/drawing/2015/9/8/chartex" xmlns:cx2="http://schemas.microsoft.com/office/drawing/2015/10/21/chartex" xmlns:cx3="http://schemas.microsoft.com/office/drawing/2016/5/9/chartex" xmlns:cx4="http://schemas.microsoft.com/office/drawing/2016/5/10/chartex" xmlns:cx5="http://schemas.microsoft.com/office/drawing/2016/5/11/chartex" xmlns:cx6="http://schemas.microsoft.com/office/drawing/2016/5/12/chartex" xmlns:cx7="http://schemas.microsoft.com/office/drawing/2016/5/13/chartex" xmlns:cx8="http://schemas.microsoft.com/office/drawing/2016/5/14/chartex" xmlns:mc="http://schemas.openxmlformats.org/markup-compatibility/2006" xmlns:aink="http://schemas.microsoft.com/office/drawing/2016/ink" xmlns:am3d="http://schemas.microsoft.com/office/drawing/2017/model3d" xmlns:o="urn:schemas-microsoft-com:office:office" xmlns:oel="http://schemas.microsoft.com/office/2019/extlst" xmlns:r="http://schemas.openxmlformats.org/officeDocument/2006/relationships" xmlns:m="http://schemas.openxmlformats.org/officeDocument/2006/math" xmlns:v="urn:schemas-microsoft-com:vml" xmlns:wp14="http://schemas.microsoft.com/office/word/2010/wordprocessingDrawing" xmlns:wp="http://schemas.openxmlformats.org/drawingml/2006/wordprocessingDrawing" xmlns:w10="urn:schemas-microsoft-com:office:word" xmlns:w="http://schemas.openxmlformats.org/wordprocessingml/2006/main" xmlns:w14="http://schemas.microsoft.com/office/word/2010/wordml" xmlns:w15="http://schemas.microsoft.com/office/word/2012/wordml" xmlns:w16cex="http://schemas.microsoft.com/office/word/2018/wordml/cex" xmlns:w16cid="http://schemas.microsoft.com/office/word/2016/wordml/cid" xmlns:w16="http://schemas.microsoft.com/office/word/2018/wordml" xmlns:w16sdtdh="http://schemas.microsoft.com/office/word/2020/wordml/sdtdatahash" xmlns:w16se="http://schemas.microsoft.com/office/word/2015/wordml/symex" xmlns:wpg="http://schemas.microsoft.com/office/word/2010/wordprocessingGroup" xmlns:wpi="http://schemas.microsoft.com/office/word/2010/wordprocessingInk" xmlns:wne="http://schemas.microsoft.com/office/word/2006/wordml" xmlns:wps="http://schemas.microsoft.com/office/word/2010/wordprocessingShape" mc:Ignorable="w14 w15 w16se w16cid w16 w16cex w16sdtdh wp14">
   <w:footnote w:type="separator" w:id="-1">
@@ -3311,8 +2585,8 @@
   <w:abstractNum w:abstractNumId="3" w15:restartNumberingAfterBreak="0">
     <w:nsid w:val="2036E73D"/>
     <w:multiLevelType w:val="hybridMultilevel"/>
-    <w:tmpl w:val="A03A3B46"/>
-    <w:lvl w:ilvl="0" w:tplc="4470CABE">
+    <w:tmpl w:val="8A5C72A4"/>
+    <w:lvl w:ilvl="0" w:tplc="9F6C9F9A">
       <w:start w:val="1"/>
       <w:numFmt w:val="bullet"/>
       <w:lvlText w:val=""/>
@@ -3322,6 +2596,7 @@
       </w:pPr>
       <w:rPr>
         <w:rFonts w:ascii="Symbol" w:hAnsi="Symbol" w:hint="default"/>
+        <w:color w:val="auto"/>
       </w:rPr>
     </w:lvl>
     <w:lvl w:ilvl="1" w:tplc="84868ABE">
@@ -3874,17 +3149,6 @@
     <w:abstractNumId w:val="6"/>
   </w:num>
 </w:numbering>
-</file>
-
-<file path=word/people.xml><?xml version="1.0" encoding="utf-8"?>
-<w15:people xmlns:wpc="http://schemas.microsoft.com/office/word/2010/wordprocessingCanvas" xmlns:cx="http://schemas.microsoft.com/office/drawing/2014/chartex" xmlns:cx1="http://schemas.microsoft.com/office/drawing/2015/9/8/chartex" xmlns:cx2="http://schemas.microsoft.com/office/drawing/2015/10/21/chartex" xmlns:cx3="http://schemas.microsoft.com/office/drawing/2016/5/9/chartex" xmlns:cx4="http://schemas.microsoft.com/office/drawing/2016/5/10/chartex" xmlns:cx5="http://schemas.microsoft.com/office/drawing/2016/5/11/chartex" xmlns:cx6="http://schemas.microsoft.com/office/drawing/2016/5/12/chartex" xmlns:cx7="http://schemas.microsoft.com/office/drawing/2016/5/13/chartex" xmlns:cx8="http://schemas.microsoft.com/office/drawing/2016/5/14/chartex" xmlns:mc="http://schemas.openxmlformats.org/markup-compatibility/2006" xmlns:aink="http://schemas.microsoft.com/office/drawing/2016/ink" xmlns:am3d="http://schemas.microsoft.com/office/drawing/2017/model3d" xmlns:o="urn:schemas-microsoft-com:office:office" xmlns:oel="http://schemas.microsoft.com/office/2019/extlst" xmlns:r="http://schemas.openxmlformats.org/officeDocument/2006/relationships" xmlns:m="http://schemas.openxmlformats.org/officeDocument/2006/math" xmlns:v="urn:schemas-microsoft-com:vml" xmlns:wp14="http://schemas.microsoft.com/office/word/2010/wordprocessingDrawing" xmlns:wp="http://schemas.openxmlformats.org/drawingml/2006/wordprocessingDrawing" xmlns:w10="urn:schemas-microsoft-com:office:word" xmlns:w="http://schemas.openxmlformats.org/wordprocessingml/2006/main" xmlns:w14="http://schemas.microsoft.com/office/word/2010/wordml" xmlns:w15="http://schemas.microsoft.com/office/word/2012/wordml" xmlns:w16cex="http://schemas.microsoft.com/office/word/2018/wordml/cex" xmlns:w16cid="http://schemas.microsoft.com/office/word/2016/wordml/cid" xmlns:w16="http://schemas.microsoft.com/office/word/2018/wordml" xmlns:w16sdtdh="http://schemas.microsoft.com/office/word/2020/wordml/sdtdatahash" xmlns:w16se="http://schemas.microsoft.com/office/word/2015/wordml/symex" xmlns:wpg="http://schemas.microsoft.com/office/word/2010/wordprocessingGroup" xmlns:wpi="http://schemas.microsoft.com/office/word/2010/wordprocessingInk" xmlns:wne="http://schemas.microsoft.com/office/word/2006/wordml" xmlns:wps="http://schemas.microsoft.com/office/word/2010/wordprocessingShape" mc:Ignorable="w14 w15 w16se w16cid w16 w16cex w16sdtdh wp14">
-  <w15:person w15:author="Baldwin, DJ John">
-    <w15:presenceInfo w15:providerId="None" w15:userId="Baldwin, DJ John"/>
-  </w15:person>
-  <w15:person w15:author="Tasker, Terence">
-    <w15:presenceInfo w15:providerId="AD" w15:userId="S::terence.tasker@justice.gov.uk::1a2d64bf-d1af-42d8-9d3e-672d9bcee271"/>
-  </w15:person>
-</w15:people>
 </file>
 
 <file path=word/styles.xml><?xml version="1.0" encoding="utf-8"?>
@@ -4479,6 +3743,35 @@
     <w:link w:val="Footer"/>
     <w:uiPriority w:val="99"/>
     <w:rsid w:val="00886C7C"/>
+    <w:rPr>
+      <w:kern w:val="0"/>
+      <w:sz w:val="22"/>
+      <w:szCs w:val="22"/>
+      <w:lang w:val="en-US"/>
+      <w14:ligatures w14:val="none"/>
+    </w:rPr>
+  </w:style>
+  <w:style w:type="paragraph" w:styleId="Header">
+    <w:name w:val="header"/>
+    <w:basedOn w:val="Normal"/>
+    <w:link w:val="HeaderChar"/>
+    <w:uiPriority w:val="99"/>
+    <w:unhideWhenUsed/>
+    <w:rsid w:val="00D6647B"/>
+    <w:pPr>
+      <w:tabs>
+        <w:tab w:val="center" w:pos="4513"/>
+        <w:tab w:val="right" w:pos="9026"/>
+      </w:tabs>
+      <w:spacing w:after="0" w:line="240" w:lineRule="auto"/>
+    </w:pPr>
+  </w:style>
+  <w:style w:type="character" w:customStyle="1" w:styleId="HeaderChar">
+    <w:name w:val="Header Char"/>
+    <w:basedOn w:val="DefaultParagraphFont"/>
+    <w:link w:val="Header"/>
+    <w:uiPriority w:val="99"/>
+    <w:rsid w:val="00D6647B"/>
     <w:rPr>
       <w:kern w:val="0"/>
       <w:sz w:val="22"/>
@@ -5082,6 +4375,6 @@
 
 <file path=docMetadata/LabelInfo.xml><?xml version="1.0" encoding="utf-8"?>
 <clbl:labelList xmlns:clbl="http://schemas.microsoft.com/office/2020/mipLabelMetadata">
-  <clbl:label id="{95c71a0f-75e1-4c8f-90e2-641c9351dd98}" enabled="1" method="Standard" siteId="{3e0088dc-0629-4ae6-aa8c-813e7a296f50}" contentBits="2" removed="0"/>
+  <clbl:label id="{fa22dce2-39a9-4bf4-a557-7a50b593b56a}" enabled="1" method="Privileged" siteId="{3e0088dc-0629-4ae6-aa8c-813e7a296f50}" contentBits="0" removed="0"/>
 </clbl:labelList>
 </file>
</xml_diff>

<commit_message>
CIV-14009 Add new Settle Claim letter generation
</commit_message>
<xml_diff>
--- a/docker/docmosis/templates/CV-CMC-LET-ENG-LIP-JO0005.docx
+++ b/docker/docmosis/templates/CV-CMC-LET-ENG-LIP-JO0005.docx
@@ -275,7 +275,10 @@
       </w:r>
       <w:proofErr w:type="spellStart"/>
       <w:r>
-        <w:t>issueDate</w:t>
+        <w:t>letterI</w:t>
+      </w:r>
+      <w:r>
+        <w:t>ssueDate</w:t>
       </w:r>
       <w:proofErr w:type="spellEnd"/>
       <w:r>
@@ -380,15 +383,7 @@
           <w:sz w:val="24"/>
           <w:szCs w:val="24"/>
         </w:rPr>
-        <w:t>&lt;&lt;</w:t>
-      </w:r>
-      <w:r>
-        <w:rPr>
-          <w:rFonts w:ascii="Helvetica" w:hAnsi="Helvetica" w:cs="Helvetica"/>
-          <w:sz w:val="24"/>
-          <w:szCs w:val="24"/>
-        </w:rPr>
-        <w:t>addressLine</w:t>
+        <w:t>&lt;&lt;addressLine</w:t>
       </w:r>
       <w:r>
         <w:rPr>
@@ -422,15 +417,7 @@
           <w:sz w:val="24"/>
           <w:szCs w:val="24"/>
         </w:rPr>
-        <w:t>&lt;&lt;</w:t>
-      </w:r>
-      <w:r>
-        <w:rPr>
-          <w:rFonts w:ascii="Helvetica" w:hAnsi="Helvetica" w:cs="Helvetica"/>
-          <w:sz w:val="24"/>
-          <w:szCs w:val="24"/>
-        </w:rPr>
-        <w:t>addressLine</w:t>
+        <w:t>&lt;&lt;addressLine</w:t>
       </w:r>
       <w:r>
         <w:rPr>
@@ -524,13 +511,7 @@
       </w:r>
       <w:proofErr w:type="spellStart"/>
       <w:r>
-        <w:t>date</w:t>
-      </w:r>
-      <w:r>
-        <w:t>OfE</w:t>
-      </w:r>
-      <w:r>
-        <w:t>vent</w:t>
+        <w:t>paidInFullDate</w:t>
       </w:r>
       <w:proofErr w:type="spellEnd"/>
       <w:r>
@@ -682,7 +663,6 @@
               <v:path gradientshapeok="t" o:connecttype="rect"/>
             </v:shapetype>
             <v:shape id="Text Box 2" o:spid="_x0000_s1027" type="#_x0000_t202" alt="Classification: Controlled" style="position:absolute;margin-left:0;margin-top:0;width:34.95pt;height:34.95pt;z-index:251659264;visibility:visible;mso-wrap-style:none;mso-wrap-distance-left:0;mso-wrap-distance-top:0;mso-wrap-distance-right:0;mso-wrap-distance-bottom:0;mso-position-horizontal:left;mso-position-horizontal-relative:page;mso-position-vertical:bottom;mso-position-vertical-relative:page;v-text-anchor:bottom" o:gfxdata="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" filled="f" stroked="f">
-              <v:fill o:detectmouseclick="t"/>
               <v:textbox style="mso-fit-shape-to-text:t" inset="20pt,0,0,15pt">
                 <w:txbxContent>
                   <w:p>
@@ -811,7 +791,6 @@
               <v:path gradientshapeok="t" o:connecttype="rect"/>
             </v:shapetype>
             <v:shape id="Text Box 3" o:spid="_x0000_s1028" type="#_x0000_t202" alt="Classification: Controlled" style="position:absolute;margin-left:0;margin-top:0;width:34.95pt;height:34.95pt;z-index:251660288;visibility:visible;mso-wrap-style:none;mso-wrap-distance-left:0;mso-wrap-distance-top:0;mso-wrap-distance-right:0;mso-wrap-distance-bottom:0;mso-position-horizontal:left;mso-position-horizontal-relative:page;mso-position-vertical:bottom;mso-position-vertical-relative:page;v-text-anchor:bottom" o:gfxdata="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" filled="f" stroked="f">
-              <v:fill o:detectmouseclick="t"/>
               <v:textbox style="mso-fit-shape-to-text:t" inset="20pt,0,0,15pt">
                 <w:txbxContent>
                   <w:p>
@@ -948,7 +927,6 @@
               <v:path gradientshapeok="t" o:connecttype="rect"/>
             </v:shapetype>
             <v:shape id="Text Box 1" o:spid="_x0000_s1029" type="#_x0000_t202" alt="Classification: Controlled" style="position:absolute;margin-left:0;margin-top:0;width:34.95pt;height:34.95pt;z-index:251658240;visibility:visible;mso-wrap-style:none;mso-wrap-distance-left:0;mso-wrap-distance-top:0;mso-wrap-distance-right:0;mso-wrap-distance-bottom:0;mso-position-horizontal:left;mso-position-horizontal-relative:page;mso-position-vertical:bottom;mso-position-vertical-relative:page;v-text-anchor:bottom" o:gfxdata="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" filled="f" stroked="f">
-              <v:fill o:detectmouseclick="t"/>
               <v:textbox style="mso-fit-shape-to-text:t" inset="20pt,0,0,15pt">
                 <w:txbxContent>
                   <w:p>

</xml_diff>

<commit_message>
CIV-14009 Template and variables update
</commit_message>
<xml_diff>
--- a/docker/docmosis/templates/CV-CMC-LET-ENG-LIP-JO0005.docx
+++ b/docker/docmosis/templates/CV-CMC-LET-ENG-LIP-JO0005.docx
@@ -511,7 +511,7 @@
       </w:r>
       <w:proofErr w:type="spellStart"/>
       <w:r>
-        <w:t>paidInFullDate</w:t>
+        <w:t>dateOfEvent</w:t>
       </w:r>
       <w:proofErr w:type="spellEnd"/>
       <w:r>
@@ -823,7 +823,42 @@
       </mc:AlternateContent>
     </w:r>
     <w:r>
-      <w:t>((Name and Contact details of the owning court))</w:t>
+      <w:t>&lt;&lt;</w:t>
+    </w:r>
+    <w:proofErr w:type="spellStart"/>
+    <w:r>
+      <w:t>n</w:t>
+    </w:r>
+    <w:r>
+      <w:t>ame</w:t>
+    </w:r>
+    <w:r>
+      <w:t>AndC</w:t>
+    </w:r>
+    <w:r>
+      <w:t>ontact</w:t>
+    </w:r>
+    <w:r>
+      <w:t>D</w:t>
+    </w:r>
+    <w:r>
+      <w:t>etails</w:t>
+    </w:r>
+    <w:r>
+      <w:t>O</w:t>
+    </w:r>
+    <w:r>
+      <w:t>wning</w:t>
+    </w:r>
+    <w:r>
+      <w:t>C</w:t>
+    </w:r>
+    <w:r>
+      <w:t>ourt</w:t>
+    </w:r>
+    <w:proofErr w:type="spellEnd"/>
+    <w:r>
+      <w:t>&gt;&gt;</w:t>
     </w:r>
   </w:p>
   <w:p>

</xml_diff>